<commit_message>
Deploy preview for PR 129 🛫
</commit_message>
<xml_diff>
--- a/pr-preview/pr-129/UCD-SeRG-Lab-Manual-tracked-changes.docx
+++ b/pr-preview/pr-129/UCD-SeRG-Lab-Manual-tracked-changes.docx
@@ -56479,7 +56479,7 @@
                     <w:jc w:val="center"/>
                   </w:pPr>
                   <w:r>
-                    <w:t xml:space="preserve">Humans (Neo/Keanu) 😊</w:t>
+                    <w:t xml:space="preserve">Humans 😊</w:t>
                   </w:r>
                 </w:p>
               </w:tc>
@@ -56491,7 +56491,7 @@
                     <w:jc w:val="center"/>
                   </w:pPr>
                   <w:r>
-                    <w:t xml:space="preserve">AI Agents (Agent Smith) 🤖</w:t>
+                    <w:t xml:space="preserve">AI Agents 🤖</w:t>
                   </w:r>
                 </w:p>
               </w:tc>
@@ -56509,7 +56509,7 @@
                       <w:b/>
                       <w:bCs/>
                     </w:rPr>
-                    <w:t xml:space="preserve">Creative thinking and handling ambiguity</w:t>
+                    <w:t xml:space="preserve">Creative thinking</w:t>
                   </w:r>
                 </w:p>
               </w:tc>
@@ -56551,7 +56551,7 @@
                       <w:b/>
                       <w:bCs/>
                     </w:rPr>
-                    <w:t xml:space="preserve">Following instruction scripts precisely</w:t>
+                    <w:t xml:space="preserve">Algorithmic thinking</w:t>
                   </w:r>
                 </w:p>
               </w:tc>
@@ -56609,18 +56609,69 @@
       <w:tr>
         <w:tc>
           <w:tcPr/>
-          <w:bookmarkStart w:id="464" w:name="fig-matrix-meme-table"/>
+          <w:bookmarkStart w:id="464" w:name="tbl-matrix-meme-table"/>
+          <w:p>
+            <w:pPr>
+              <w:jc w:val="center"/>
+            </w:pPr>
+            <w:pPr>
+              <w:jc w:val="left"/>
+              <w:spacing w:before="200"/>
+              <w:pStyle w:val="ImageCaption"/>
+            </w:pPr>
+            <w:r>
+              <w:t xml:space="preserve">Table 17.2: Relative advantages of humans and Agents</w:t>
+            </w:r>
+          </w:p>
           <w:tbl>
             <w:tblPr>
               <w:tblStyle w:val="Table"/>
               <w:tblW w:type="pct" w:w="5000"/>
               <w:tblLayout w:type="fixed"/>
-              <w:tblLook w:firstRow="0" w:lastRow="0" w:firstColumn="0" w:lastColumn="0" w:noHBand="0" w:noVBand="0" w:val="0000"/>
+              <w:tblLook w:firstRow="1" w:lastRow="0" w:firstColumn="0" w:lastColumn="0" w:noHBand="0" w:noVBand="0" w:val="0020"/>
             </w:tblPr>
             <w:tblGrid>
-              <w:gridCol w:w="3960"/>
-              <w:gridCol w:w="3960"/>
+              <w:gridCol w:w="2489"/>
+              <w:gridCol w:w="2489"/>
+              <w:gridCol w:w="2941"/>
             </w:tblGrid>
+            <w:tr>
+              <w:trPr>
+                <w:tblHeader w:val="on"/>
+              </w:trPr>
+              <w:tc>
+                <w:tcPr/>
+                <w:p>
+                  <w:pPr>
+                    <w:pStyle w:val="Compact"/>
+                  </w:pPr>
+                </w:p>
+              </w:tc>
+              <w:tc>
+                <w:tcPr/>
+                <w:p>
+                  <w:pPr>
+                    <w:pStyle w:val="Compact"/>
+                    <w:jc w:val="center"/>
+                  </w:pPr>
+                  <w:r>
+                    <w:t xml:space="preserve">Humans</w:t>
+                  </w:r>
+                </w:p>
+              </w:tc>
+              <w:tc>
+                <w:tcPr/>
+                <w:p>
+                  <w:pPr>
+                    <w:pStyle w:val="Compact"/>
+                    <w:jc w:val="center"/>
+                  </w:pPr>
+                  <w:r>
+                    <w:t xml:space="preserve">AI agents</w:t>
+                  </w:r>
+                </w:p>
+              </w:tc>
+            </w:tr>
             <w:tr>
               <w:tc>
                 <w:tcPr/>
@@ -56628,19 +56679,34 @@
                   <w:pPr>
                     <w:pStyle w:val="Compact"/>
                     <w:jc w:val="center"/>
+                  </w:pPr>
+                  <w:r>
+                    <w:rPr>
+                      <w:b/>
+                      <w:bCs/>
+                    </w:rPr>
+                    <w:t xml:space="preserve">Creative thinking</w:t>
+                  </w:r>
+                </w:p>
+              </w:tc>
+              <w:tc>
+                <w:tcPr/>
+                <w:p>
+                  <w:pPr>
+                    <w:pStyle w:val="Compact"/>
                     <w:jc w:val="center"/>
                   </w:pPr>
                   <w:r>
                     <w:drawing>
                       <wp:inline>
-                        <wp:extent cx="4286250" cy="3333750"/>
+                        <wp:extent cx="4286250" cy="2946796"/>
                         <wp:effectExtent b="0" l="0" r="0" t="0"/>
                         <wp:docPr descr="Happy Neo" title="" id="453" name="Picture"/>
                         <a:graphic>
                           <a:graphicData uri="http://schemas.openxmlformats.org/drawingml/2006/picture">
                             <pic:pic>
                               <pic:nvPicPr>
-                                <pic:cNvPr descr="assets/images/happy-neo-placeholder.png" id="454" name="Picture"/>
+                                <pic:cNvPr descr="assets/images/The-Matrix-Neo-Flying.png" id="454" name="Picture"/>
                                 <pic:cNvPicPr>
                                   <a:picLocks noChangeArrowheads="1" noChangeAspect="1"/>
                                 </pic:cNvPicPr>
@@ -56654,7 +56720,7 @@
                               <pic:spPr bwMode="auto">
                                 <a:xfrm>
                                   <a:off x="0" y="0"/>
-                                  <a:ext cx="4286250" cy="3333750"/>
+                                  <a:ext cx="4286250" cy="2946796"/>
                                 </a:xfrm>
                                 <a:prstGeom prst="rect">
                                   <a:avLst/>
@@ -56680,19 +56746,18 @@
                   <w:pPr>
                     <w:pStyle w:val="Compact"/>
                     <w:jc w:val="center"/>
-                    <w:jc w:val="center"/>
                   </w:pPr>
                   <w:r>
                     <w:drawing>
                       <wp:inline>
-                        <wp:extent cx="4286250" cy="3333750"/>
+                        <wp:extent cx="4286250" cy="1785937"/>
                         <wp:effectExtent b="0" l="0" r="0" t="0"/>
                         <wp:docPr descr="Angry Agent Smith" title="" id="456" name="Picture"/>
                         <a:graphic>
                           <a:graphicData uri="http://schemas.openxmlformats.org/drawingml/2006/picture">
                             <pic:pic>
                               <pic:nvPicPr>
-                                <pic:cNvPr descr="assets/images/angry-smith-placeholder.png" id="457" name="Picture"/>
+                                <pic:cNvPr descr="assets/images/agent-smith-no-its-not-fair.jpg" id="457" name="Picture"/>
                                 <pic:cNvPicPr>
                                   <a:picLocks noChangeArrowheads="1" noChangeAspect="1"/>
                                 </pic:cNvPicPr>
@@ -56706,7 +56771,7 @@
                               <pic:spPr bwMode="auto">
                                 <a:xfrm>
                                   <a:off x="0" y="0"/>
-                                  <a:ext cx="4286250" cy="3333750"/>
+                                  <a:ext cx="4286250" cy="1785937"/>
                                 </a:xfrm>
                                 <a:prstGeom prst="rect">
                                   <a:avLst/>
@@ -56734,19 +56799,34 @@
                   <w:pPr>
                     <w:pStyle w:val="Compact"/>
                     <w:jc w:val="center"/>
+                  </w:pPr>
+                  <w:r>
+                    <w:rPr>
+                      <w:b/>
+                      <w:bCs/>
+                    </w:rPr>
+                    <w:t xml:space="preserve">Algorithmic thinking</w:t>
+                  </w:r>
+                </w:p>
+              </w:tc>
+              <w:tc>
+                <w:tcPr/>
+                <w:p>
+                  <w:pPr>
+                    <w:pStyle w:val="Compact"/>
                     <w:jc w:val="center"/>
                   </w:pPr>
                   <w:r>
                     <w:drawing>
                       <wp:inline>
-                        <wp:extent cx="4286250" cy="3333750"/>
+                        <wp:extent cx="4286250" cy="2703909"/>
                         <wp:effectExtent b="0" l="0" r="0" t="0"/>
                         <wp:docPr descr="Sad Keanu" title="" id="459" name="Picture"/>
                         <a:graphic>
                           <a:graphicData uri="http://schemas.openxmlformats.org/drawingml/2006/picture">
                             <pic:pic>
                               <pic:nvPicPr>
-                                <pic:cNvPr descr="assets/images/sad-keanu-placeholder.png" id="460" name="Picture"/>
+                                <pic:cNvPr descr="assets/images/sad-keanu.png" id="460" name="Picture"/>
                                 <pic:cNvPicPr>
                                   <a:picLocks noChangeArrowheads="1" noChangeAspect="1"/>
                                 </pic:cNvPicPr>
@@ -56760,7 +56840,7 @@
                               <pic:spPr bwMode="auto">
                                 <a:xfrm>
                                   <a:off x="0" y="0"/>
-                                  <a:ext cx="4286250" cy="3333750"/>
+                                  <a:ext cx="4286250" cy="2703909"/>
                                 </a:xfrm>
                                 <a:prstGeom prst="rect">
                                   <a:avLst/>
@@ -56786,19 +56866,18 @@
                   <w:pPr>
                     <w:pStyle w:val="Compact"/>
                     <w:jc w:val="center"/>
-                    <w:jc w:val="center"/>
                   </w:pPr>
                   <w:r>
                     <w:drawing>
                       <wp:inline>
-                        <wp:extent cx="4286250" cy="3333750"/>
+                        <wp:extent cx="4286250" cy="2143125"/>
                         <wp:effectExtent b="0" l="0" r="0" t="0"/>
                         <wp:docPr descr="Happy Agent Smith" title="" id="462" name="Picture"/>
                         <a:graphic>
                           <a:graphicData uri="http://schemas.openxmlformats.org/drawingml/2006/picture">
                             <pic:pic>
                               <pic:nvPicPr>
-                                <pic:cNvPr descr="assets/images/happy-smith-placeholder.png" id="463" name="Picture"/>
+                                <pic:cNvPr descr="assets/images/grinning-smith.png" id="463" name="Picture"/>
                                 <pic:cNvPicPr>
                                   <a:picLocks noChangeArrowheads="1" noChangeAspect="1"/>
                                 </pic:cNvPicPr>
@@ -56812,7 +56891,7 @@
                               <pic:spPr bwMode="auto">
                                 <a:xfrm>
                                   <a:off x="0" y="0"/>
-                                  <a:ext cx="4286250" cy="3333750"/>
+                                  <a:ext cx="4286250" cy="2143125"/>
                                 </a:xfrm>
                                 <a:prstGeom prst="rect">
                                   <a:avLst/>
@@ -56834,20 +56913,8 @@
               </w:tc>
             </w:tr>
           </w:tbl>
-          <w:p>
-            <w:pPr>
-              <w:jc w:val="center"/>
-            </w:pPr>
-            <w:pPr>
-              <w:jc w:val="left"/>
-              <w:spacing w:before="200"/>
-              <w:pStyle w:val="ImageCaption"/>
-            </w:pPr>
-            <w:r>
-              <w:t xml:space="preserve">Figure 17.1: The same comparison with Matrix characters in a 2×2 grid</w:t>
-            </w:r>
-          </w:p>
           <w:bookmarkEnd w:id="464"/>
+          <w:p/>
         </w:tc>
       </w:tr>
     </w:tbl>
@@ -71061,7 +71128,7 @@
       </w:ins>
       <w:ins w:id="2055" w:author="PR Preview" w:date="2024-01-01T00:00:00Z">
         <w:r>
-          <w:t xml:space="preserve">9528b2a</w:t>
+          <w:t xml:space="preserve">fdac01f</w:t>
         </w:r>
       </w:ins>
     </w:p>
@@ -71089,7 +71156,7 @@
       </w:ins>
       <w:ins w:id="2056" w:author="PR Preview" w:date="2024-01-01T00:00:00Z">
         <w:r>
-          <w:t xml:space="preserve">9528b2ad6d15bce7e8e9b9c07e1f1ec931a3ec77</w:t>
+          <w:t xml:space="preserve">fdac01ffb900f41c0307a8783ea2ca3b5ebb5a25</w:t>
         </w:r>
       </w:ins>
     </w:p>
@@ -71117,7 +71184,7 @@
       </w:ins>
       <w:ins w:id="2057" w:author="PR Preview" w:date="2024-01-01T00:00:00Z">
         <w:r>
-          <w:t xml:space="preserve">2026-01-19 13:58:19 -0800</w:t>
+          <w:t xml:space="preserve">2026-01-19 22:32:34 +0000</w:t>
         </w:r>
       </w:ins>
     </w:p>

</xml_diff>